<commit_message>
Finalized programming assignment for module 04 in biostats-1
</commit_message>
<xml_diff>
--- a/biostats-1/doc/simon-5501-04-hypothesis-tests.docx
+++ b/biostats-1/doc/simon-5501-04-hypothesis-tests.docx
@@ -181,112 +181,175 @@
           <w:sz w:val="24"/>
           <w:szCs w:val="24"/>
         </w:rPr>
-        <w:t>2. Download the acid rain data and import it into SPSS or another software package. Show the dialog box or program code that you used to import the data as well as the first five rows of data.</w:t>
-      </w:r>
-    </w:p>
-    <w:p>
-      <w:pPr>
-        <w:rPr>
-          <w:rFonts w:ascii="Times New Roman" w:hAnsi="Times New Roman" w:cs="Times New Roman"/>
-          <w:color w:val="C00000"/>
-          <w:sz w:val="24"/>
-          <w:szCs w:val="24"/>
-        </w:rPr>
-      </w:pPr>
-    </w:p>
-    <w:p>
-      <w:pPr>
-        <w:rPr>
-          <w:rFonts w:ascii="Times New Roman" w:hAnsi="Times New Roman" w:cs="Times New Roman"/>
-          <w:color w:val="C00000"/>
-          <w:sz w:val="24"/>
-          <w:szCs w:val="24"/>
-        </w:rPr>
-      </w:pPr>
-      <w:r>
-        <w:rPr>
-          <w:rFonts w:ascii="Times New Roman" w:hAnsi="Times New Roman" w:cs="Times New Roman"/>
-          <w:color w:val="C00000"/>
-          <w:sz w:val="24"/>
-          <w:szCs w:val="24"/>
-        </w:rPr>
-        <w:t xml:space="preserve">3. Calculate the number of pH values that are less than 7.0. While it is probably easier for a small dataset like this just to look at the data and count, please use your program to compute a variable that equals 1 if the pH level is less than 7.0 and 0 otherwise. Show the </w:t>
-      </w:r>
-      <w:r>
-        <w:rPr>
-          <w:rFonts w:ascii="Times New Roman" w:hAnsi="Times New Roman" w:cs="Times New Roman"/>
-          <w:color w:val="C00000"/>
-          <w:sz w:val="24"/>
-          <w:szCs w:val="24"/>
-        </w:rPr>
-        <w:t xml:space="preserve">dialog box or </w:t>
-      </w:r>
-      <w:r>
-        <w:rPr>
-          <w:rFonts w:ascii="Times New Roman" w:hAnsi="Times New Roman" w:cs="Times New Roman"/>
-          <w:color w:val="C00000"/>
-          <w:sz w:val="24"/>
-          <w:szCs w:val="24"/>
-        </w:rPr>
-        <w:t>code that you used to create this variable.</w:t>
-      </w:r>
-    </w:p>
-    <w:p>
-      <w:pPr>
-        <w:rPr>
-          <w:rFonts w:ascii="Times New Roman" w:hAnsi="Times New Roman" w:cs="Times New Roman"/>
-          <w:color w:val="C00000"/>
-          <w:sz w:val="24"/>
-          <w:szCs w:val="24"/>
-        </w:rPr>
-      </w:pPr>
-    </w:p>
-    <w:p>
-      <w:pPr>
-        <w:rPr>
-          <w:rFonts w:ascii="Times New Roman" w:hAnsi="Times New Roman" w:cs="Times New Roman"/>
-          <w:color w:val="C00000"/>
-          <w:sz w:val="24"/>
-          <w:szCs w:val="24"/>
-        </w:rPr>
-      </w:pPr>
-      <w:r>
-        <w:rPr>
-          <w:rFonts w:ascii="Times New Roman" w:hAnsi="Times New Roman" w:cs="Times New Roman"/>
-          <w:color w:val="C00000"/>
-          <w:sz w:val="24"/>
-          <w:szCs w:val="24"/>
-        </w:rPr>
-        <w:t>4. Draw a histogram for the pH values. Show the dialog box or code as well as the output.</w:t>
-      </w:r>
-    </w:p>
-    <w:p>
-      <w:pPr>
-        <w:rPr>
-          <w:rFonts w:ascii="Times New Roman" w:hAnsi="Times New Roman" w:cs="Times New Roman"/>
-          <w:color w:val="C00000"/>
-          <w:sz w:val="24"/>
-          <w:szCs w:val="24"/>
-        </w:rPr>
-      </w:pPr>
-    </w:p>
-    <w:p>
-      <w:pPr>
-        <w:rPr>
-          <w:rFonts w:ascii="Times New Roman" w:hAnsi="Times New Roman" w:cs="Times New Roman"/>
-          <w:color w:val="C00000"/>
-          <w:sz w:val="24"/>
-          <w:szCs w:val="24"/>
-        </w:rPr>
-      </w:pPr>
-      <w:r>
-        <w:rPr>
-          <w:rFonts w:ascii="Times New Roman" w:hAnsi="Times New Roman" w:cs="Times New Roman"/>
-          <w:color w:val="C00000"/>
-          <w:sz w:val="24"/>
-          <w:szCs w:val="24"/>
-        </w:rPr>
-        <w:t>5. Interpret this histogram.</w:t>
+        <w:t>2. Download the acid rain data and import it into SPSS or another software package.</w:t>
+      </w:r>
+      <w:r>
+        <w:rPr>
+          <w:rFonts w:ascii="Times New Roman" w:hAnsi="Times New Roman" w:cs="Times New Roman"/>
+          <w:color w:val="C00000"/>
+          <w:sz w:val="24"/>
+          <w:szCs w:val="24"/>
+        </w:rPr>
+        <w:t xml:space="preserve"> </w:t>
+      </w:r>
+      <w:r>
+        <w:rPr>
+          <w:rFonts w:ascii="Times New Roman" w:hAnsi="Times New Roman" w:cs="Times New Roman"/>
+          <w:color w:val="C00000"/>
+          <w:sz w:val="24"/>
+          <w:szCs w:val="24"/>
+        </w:rPr>
+        <w:t xml:space="preserve">This is a text file with comma delimiters. Further information about the data is in the file itself. </w:t>
+      </w:r>
+      <w:r>
+        <w:rPr>
+          <w:rFonts w:ascii="Times New Roman" w:hAnsi="Times New Roman" w:cs="Times New Roman"/>
+          <w:color w:val="C00000"/>
+          <w:sz w:val="24"/>
+          <w:szCs w:val="24"/>
+        </w:rPr>
+        <w:t xml:space="preserve">You do not need to show the dialog box or </w:t>
+      </w:r>
+      <w:r>
+        <w:rPr>
+          <w:rFonts w:ascii="Times New Roman" w:hAnsi="Times New Roman" w:cs="Times New Roman"/>
+          <w:color w:val="C00000"/>
+          <w:sz w:val="24"/>
+          <w:szCs w:val="24"/>
+        </w:rPr>
+        <w:t>program code</w:t>
+      </w:r>
+      <w:r>
+        <w:rPr>
+          <w:rFonts w:ascii="Times New Roman" w:hAnsi="Times New Roman" w:cs="Times New Roman"/>
+          <w:color w:val="C00000"/>
+          <w:sz w:val="24"/>
+          <w:szCs w:val="24"/>
+        </w:rPr>
+        <w:t xml:space="preserve"> but do show the first five rows of data</w:t>
+      </w:r>
+      <w:r>
+        <w:rPr>
+          <w:rFonts w:ascii="Times New Roman" w:hAnsi="Times New Roman" w:cs="Times New Roman"/>
+          <w:color w:val="C00000"/>
+          <w:sz w:val="24"/>
+          <w:szCs w:val="24"/>
+        </w:rPr>
+        <w:t>.</w:t>
+      </w:r>
+    </w:p>
+    <w:p>
+      <w:pPr>
+        <w:rPr>
+          <w:rFonts w:ascii="Times New Roman" w:hAnsi="Times New Roman" w:cs="Times New Roman"/>
+          <w:color w:val="C00000"/>
+          <w:sz w:val="24"/>
+          <w:szCs w:val="24"/>
+        </w:rPr>
+      </w:pPr>
+    </w:p>
+    <w:p>
+      <w:pPr>
+        <w:rPr>
+          <w:rFonts w:ascii="Times New Roman" w:hAnsi="Times New Roman" w:cs="Times New Roman"/>
+          <w:color w:val="C00000"/>
+          <w:sz w:val="24"/>
+          <w:szCs w:val="24"/>
+        </w:rPr>
+      </w:pPr>
+      <w:r>
+        <w:rPr>
+          <w:rFonts w:ascii="Times New Roman" w:hAnsi="Times New Roman" w:cs="Times New Roman"/>
+          <w:color w:val="C00000"/>
+          <w:sz w:val="24"/>
+          <w:szCs w:val="24"/>
+        </w:rPr>
+        <w:t>3</w:t>
+      </w:r>
+      <w:r>
+        <w:rPr>
+          <w:rFonts w:ascii="Times New Roman" w:hAnsi="Times New Roman" w:cs="Times New Roman"/>
+          <w:color w:val="C00000"/>
+          <w:sz w:val="24"/>
+          <w:szCs w:val="24"/>
+        </w:rPr>
+        <w:t>. Draw a histogram for the pH values. Show the dialog box or code as well as the output.</w:t>
+      </w:r>
+    </w:p>
+    <w:p>
+      <w:pPr>
+        <w:rPr>
+          <w:rFonts w:ascii="Times New Roman" w:hAnsi="Times New Roman" w:cs="Times New Roman"/>
+          <w:color w:val="C00000"/>
+          <w:sz w:val="24"/>
+          <w:szCs w:val="24"/>
+        </w:rPr>
+      </w:pPr>
+    </w:p>
+    <w:p>
+      <w:pPr>
+        <w:rPr>
+          <w:rFonts w:ascii="Times New Roman" w:hAnsi="Times New Roman" w:cs="Times New Roman"/>
+          <w:color w:val="C00000"/>
+          <w:sz w:val="24"/>
+          <w:szCs w:val="24"/>
+        </w:rPr>
+      </w:pPr>
+      <w:r>
+        <w:rPr>
+          <w:rFonts w:ascii="Times New Roman" w:hAnsi="Times New Roman" w:cs="Times New Roman"/>
+          <w:color w:val="C00000"/>
+          <w:sz w:val="24"/>
+          <w:szCs w:val="24"/>
+        </w:rPr>
+        <w:t>4</w:t>
+      </w:r>
+      <w:r>
+        <w:rPr>
+          <w:rFonts w:ascii="Times New Roman" w:hAnsi="Times New Roman" w:cs="Times New Roman"/>
+          <w:color w:val="C00000"/>
+          <w:sz w:val="24"/>
+          <w:szCs w:val="24"/>
+        </w:rPr>
+        <w:t>. Interpret this histogram.</w:t>
+      </w:r>
+    </w:p>
+    <w:p>
+      <w:pPr>
+        <w:rPr>
+          <w:rFonts w:ascii="Times New Roman" w:hAnsi="Times New Roman" w:cs="Times New Roman"/>
+          <w:color w:val="C00000"/>
+          <w:sz w:val="24"/>
+          <w:szCs w:val="24"/>
+        </w:rPr>
+      </w:pPr>
+    </w:p>
+    <w:p>
+      <w:pPr>
+        <w:rPr>
+          <w:rFonts w:ascii="Times New Roman" w:hAnsi="Times New Roman" w:cs="Times New Roman"/>
+          <w:color w:val="C00000"/>
+          <w:sz w:val="24"/>
+          <w:szCs w:val="24"/>
+        </w:rPr>
+      </w:pPr>
+      <w:r>
+        <w:rPr>
+          <w:rFonts w:ascii="Times New Roman" w:hAnsi="Times New Roman" w:cs="Times New Roman"/>
+          <w:color w:val="C00000"/>
+          <w:sz w:val="24"/>
+          <w:szCs w:val="24"/>
+        </w:rPr>
+        <w:t>5</w:t>
+      </w:r>
+      <w:r>
+        <w:rPr>
+          <w:rFonts w:ascii="Times New Roman" w:hAnsi="Times New Roman" w:cs="Times New Roman"/>
+          <w:color w:val="C00000"/>
+          <w:sz w:val="24"/>
+          <w:szCs w:val="24"/>
+        </w:rPr>
+        <w:t>. Test the hypothesis that the average pH level is different from 7.0. This is a two-tailed test. Show the dialog box or code as well as the output.</w:t>
       </w:r>
     </w:p>
     <w:p>
@@ -324,7 +387,7 @@
           <w:sz w:val="24"/>
           <w:szCs w:val="24"/>
         </w:rPr>
-        <w:t>. Test the hypothesis that the average pH level is different from 7.0. This is a two-tailed test. Show the dialog box or code as well as the output.</w:t>
+        <w:t>. Interpret the results of your hypothesis test.</w:t>
       </w:r>
     </w:p>
     <w:p>
@@ -362,7 +425,25 @@
           <w:sz w:val="24"/>
           <w:szCs w:val="24"/>
         </w:rPr>
-        <w:t>. Interpret the results of your hypothesis test.</w:t>
+        <w:t xml:space="preserve">. Download the weight data and import it into SPSS or another software package. </w:t>
+      </w:r>
+      <w:r>
+        <w:rPr>
+          <w:rFonts w:ascii="Times New Roman" w:hAnsi="Times New Roman" w:cs="Times New Roman"/>
+          <w:color w:val="C00000"/>
+          <w:sz w:val="24"/>
+          <w:szCs w:val="24"/>
+        </w:rPr>
+        <w:t xml:space="preserve">This is an Excel spreadsheet. Further information about the data is stored in a separate worksheet. </w:t>
+      </w:r>
+      <w:r>
+        <w:rPr>
+          <w:rFonts w:ascii="Times New Roman" w:hAnsi="Times New Roman" w:cs="Times New Roman"/>
+          <w:color w:val="C00000"/>
+          <w:sz w:val="24"/>
+          <w:szCs w:val="24"/>
+        </w:rPr>
+        <w:t>You do not need to show the dialog box or program code but do show the first five rows of data.</w:t>
       </w:r>
     </w:p>
     <w:p>
@@ -400,7 +481,7 @@
           <w:sz w:val="24"/>
           <w:szCs w:val="24"/>
         </w:rPr>
-        <w:t>. Download the weight data and import it into SPSS or another software package. Show the dialog box or program code as well as the first five rows of data.</w:t>
+        <w:t>. Draw a histogram for the weights. Show the dialog box or code as well as the output.</w:t>
       </w:r>
     </w:p>
     <w:p>
@@ -438,62 +519,6 @@
           <w:sz w:val="24"/>
           <w:szCs w:val="24"/>
         </w:rPr>
-        <w:t xml:space="preserve">. Draw a histogram for the </w:t>
-      </w:r>
-      <w:r>
-        <w:rPr>
-          <w:rFonts w:ascii="Times New Roman" w:hAnsi="Times New Roman" w:cs="Times New Roman"/>
-          <w:color w:val="C00000"/>
-          <w:sz w:val="24"/>
-          <w:szCs w:val="24"/>
-        </w:rPr>
-        <w:t>weights</w:t>
-      </w:r>
-      <w:r>
-        <w:rPr>
-          <w:rFonts w:ascii="Times New Roman" w:hAnsi="Times New Roman" w:cs="Times New Roman"/>
-          <w:color w:val="C00000"/>
-          <w:sz w:val="24"/>
-          <w:szCs w:val="24"/>
-        </w:rPr>
-        <w:t>. Show the dialog box or code as well as the output.</w:t>
-      </w:r>
-    </w:p>
-    <w:p>
-      <w:pPr>
-        <w:rPr>
-          <w:rFonts w:ascii="Times New Roman" w:hAnsi="Times New Roman" w:cs="Times New Roman"/>
-          <w:color w:val="C00000"/>
-          <w:sz w:val="24"/>
-          <w:szCs w:val="24"/>
-        </w:rPr>
-      </w:pPr>
-    </w:p>
-    <w:p>
-      <w:pPr>
-        <w:rPr>
-          <w:rFonts w:ascii="Times New Roman" w:hAnsi="Times New Roman" w:cs="Times New Roman"/>
-          <w:color w:val="C00000"/>
-          <w:sz w:val="24"/>
-          <w:szCs w:val="24"/>
-        </w:rPr>
-      </w:pPr>
-      <w:r>
-        <w:rPr>
-          <w:rFonts w:ascii="Times New Roman" w:hAnsi="Times New Roman" w:cs="Times New Roman"/>
-          <w:color w:val="C00000"/>
-          <w:sz w:val="24"/>
-          <w:szCs w:val="24"/>
-        </w:rPr>
-        <w:t>10</w:t>
-      </w:r>
-      <w:r>
-        <w:rPr>
-          <w:rFonts w:ascii="Times New Roman" w:hAnsi="Times New Roman" w:cs="Times New Roman"/>
-          <w:color w:val="C00000"/>
-          <w:sz w:val="24"/>
-          <w:szCs w:val="24"/>
-        </w:rPr>
         <w:t>. Interpret this histogram.</w:t>
       </w:r>
     </w:p>
@@ -523,7 +548,16 @@
           <w:sz w:val="24"/>
           <w:szCs w:val="24"/>
         </w:rPr>
-        <w:t>11</w:t>
+        <w:t>1</w:t>
+      </w:r>
+      <w:r>
+        <w:rPr>
+          <w:rFonts w:ascii="Times New Roman" w:hAnsi="Times New Roman" w:cs="Times New Roman"/>
+          <w:color w:val="C00000"/>
+          <w:sz w:val="24"/>
+          <w:szCs w:val="24"/>
+        </w:rPr>
+        <w:t>0</w:t>
       </w:r>
       <w:r>
         <w:rPr>
@@ -561,8 +595,16 @@
           <w:sz w:val="24"/>
           <w:szCs w:val="24"/>
         </w:rPr>
-        <w:lastRenderedPageBreak/>
-        <w:t>12</w:t>
+        <w:t>1</w:t>
+      </w:r>
+      <w:r>
+        <w:rPr>
+          <w:rFonts w:ascii="Times New Roman" w:hAnsi="Times New Roman" w:cs="Times New Roman"/>
+          <w:color w:val="C00000"/>
+          <w:sz w:val="24"/>
+          <w:szCs w:val="24"/>
+        </w:rPr>
+        <w:t>1</w:t>
       </w:r>
       <w:r>
         <w:rPr>

</xml_diff>